<commit_message>
budget draft and faq
</commit_message>
<xml_diff>
--- a/bbu/docs/gf_legal/contracts/steward_agreement.docx
+++ b/bbu/docs/gf_legal/contracts/steward_agreement.docx
@@ -63,6 +63,9 @@
         <w:jc w:val="center"/>
       </w:pPr>
       <w:r>
+        <w:rPr>
+          <w:noProof/>
+        </w:rPr>
         <w:drawing>
           <wp:inline distT="0" distB="0" distL="0" distR="0" wp14:anchorId="6B6EDFBC" wp14:editId="178A17AD">
             <wp:extent cx="2197100" cy="1854200"/>
@@ -142,8 +145,6 @@
         <w:pStyle w:val="Heading1"/>
         <w:jc w:val="center"/>
       </w:pPr>
-      <w:bookmarkStart w:id="0" w:name="_GoBack"/>
-      <w:bookmarkEnd w:id="0"/>
       <w:r>
         <w:lastRenderedPageBreak/>
         <w:t>Bedrock</w:t>
@@ -2139,6 +2140,7 @@
           <w:numId w:val="15"/>
         </w:numPr>
         <w:rPr>
+          <w:strike/>
           <w:highlight w:val="cyan"/>
         </w:rPr>
       </w:pPr>
@@ -2146,18 +2148,30 @@
         <w:rPr>
           <w:highlight w:val="cyan"/>
         </w:rPr>
-        <w:t>Except as set forth in the Sovrin Open Source Code licensing terms, Steward agrees</w:t>
+        <w:t xml:space="preserve">Except as set forth in the </w:t>
       </w:r>
       <w:r>
         <w:rPr>
           <w:highlight w:val="cyan"/>
         </w:rPr>
-        <w:t xml:space="preserve"> </w:t>
+        <w:t>Bedrock</w:t>
       </w:r>
       <w:r>
         <w:rPr>
           <w:highlight w:val="cyan"/>
         </w:rPr>
+        <w:t xml:space="preserve"> Open Source Code licensing terms, Steward agrees</w:t>
+      </w:r>
+      <w:r>
+        <w:rPr>
+          <w:highlight w:val="cyan"/>
+        </w:rPr>
+        <w:t xml:space="preserve"> </w:t>
+      </w:r>
+      <w:r>
+        <w:rPr>
+          <w:highlight w:val="cyan"/>
+        </w:rPr>
         <w:t>that it has no right, title or interest in or to the Sovrin Infrastructure or Sovrin Protocol</w:t>
       </w:r>
       <w:r>
@@ -2184,51 +2198,64 @@
         </w:rPr>
         <w:t xml:space="preserve">derivatives, </w:t>
       </w:r>
-      <w:commentRangeStart w:id="1"/>
+      <w:commentRangeStart w:id="0"/>
       <w:r>
         <w:rPr>
           <w:highlight w:val="cyan"/>
         </w:rPr>
         <w:t>enhancements</w:t>
       </w:r>
-      <w:commentRangeEnd w:id="1"/>
+      <w:commentRangeEnd w:id="0"/>
       <w:r>
         <w:rPr>
           <w:rStyle w:val="CommentReference"/>
         </w:rPr>
-        <w:commentReference w:id="1"/>
+        <w:commentReference w:id="0"/>
       </w:r>
       <w:r>
         <w:rPr>
           <w:highlight w:val="cyan"/>
         </w:rPr>
-        <w:t>, improvements and modifications thereto). Steward shall in</w:t>
-      </w:r>
-      <w:r>
-        <w:rPr>
+        <w:t xml:space="preserve">, improvements and modifications thereto). </w:t>
+      </w:r>
+      <w:bookmarkStart w:id="1" w:name="_GoBack"/>
+      <w:r>
+        <w:rPr>
+          <w:strike/>
           <w:highlight w:val="cyan"/>
         </w:rPr>
-        <w:t xml:space="preserve"> </w:t>
-      </w:r>
-      <w:r>
-        <w:rPr>
+        <w:t>Steward shall in</w:t>
+      </w:r>
+      <w:r>
+        <w:rPr>
+          <w:strike/>
           <w:highlight w:val="cyan"/>
         </w:rPr>
+        <w:t xml:space="preserve"> </w:t>
+      </w:r>
+      <w:r>
+        <w:rPr>
+          <w:strike/>
+          <w:highlight w:val="cyan"/>
+        </w:rPr>
         <w:t>no event use the Sovrin Trust Mark without prior, written permission from the Sovrin</w:t>
       </w:r>
       <w:r>
         <w:rPr>
+          <w:strike/>
           <w:highlight w:val="cyan"/>
         </w:rPr>
         <w:t xml:space="preserve"> </w:t>
       </w:r>
       <w:r>
         <w:rPr>
+          <w:strike/>
           <w:highlight w:val="cyan"/>
         </w:rPr>
         <w:t>Foundation.</w:t>
       </w:r>
     </w:p>
+    <w:bookmarkEnd w:id="1"/>
     <w:p>
       <w:pPr>
         <w:pStyle w:val="ListParagraph"/>
@@ -3163,7 +3190,7 @@
 
 <file path=word/comments.xml><?xml version="1.0" encoding="utf-8"?>
 <w:comments xmlns:wpc="http://schemas.microsoft.com/office/word/2010/wordprocessingCanvas" xmlns:cx="http://schemas.microsoft.com/office/drawing/2014/chartex" xmlns:cx1="http://schemas.microsoft.com/office/drawing/2015/9/8/chartex" xmlns:cx2="http://schemas.microsoft.com/office/drawing/2015/10/21/chartex" xmlns:cx3="http://schemas.microsoft.com/office/drawing/2016/5/9/chartex" xmlns:cx4="http://schemas.microsoft.com/office/drawing/2016/5/10/chartex" xmlns:cx5="http://schemas.microsoft.com/office/drawing/2016/5/11/chartex" xmlns:cx6="http://schemas.microsoft.com/office/drawing/2016/5/12/chartex" xmlns:cx7="http://schemas.microsoft.com/office/drawing/2016/5/13/chartex" xmlns:cx8="http://schemas.microsoft.com/office/drawing/2016/5/14/chartex" xmlns:mc="http://schemas.openxmlformats.org/markup-compatibility/2006" xmlns:aink="http://schemas.microsoft.com/office/drawing/2016/ink" xmlns:am3d="http://schemas.microsoft.com/office/drawing/2017/model3d" xmlns:o="urn:schemas-microsoft-com:office:office" xmlns:r="http://schemas.openxmlformats.org/officeDocument/2006/relationships" xmlns:m="http://schemas.openxmlformats.org/officeDocument/2006/math" xmlns:v="urn:schemas-microsoft-com:vml" xmlns:wp14="http://schemas.microsoft.com/office/word/2010/wordprocessingDrawing" xmlns:wp="http://schemas.openxmlformats.org/drawingml/2006/wordprocessingDrawing" xmlns:w10="urn:schemas-microsoft-com:office:word" xmlns:w="http://schemas.openxmlformats.org/wordprocessingml/2006/main" xmlns:w14="http://schemas.microsoft.com/office/word/2010/wordml" xmlns:w15="http://schemas.microsoft.com/office/word/2012/wordml" xmlns:w16cid="http://schemas.microsoft.com/office/word/2016/wordml/cid" xmlns:w16se="http://schemas.microsoft.com/office/word/2015/wordml/symex" xmlns:wpg="http://schemas.microsoft.com/office/word/2010/wordprocessingGroup" xmlns:wpi="http://schemas.microsoft.com/office/word/2010/wordprocessingInk" xmlns:wne="http://schemas.microsoft.com/office/word/2006/wordml" xmlns:wps="http://schemas.microsoft.com/office/word/2010/wordprocessingShape" mc:Ignorable="w14 w15 w16se w16cid wp14">
-  <w:comment w:id="1" w:author="Dan Gisolfi" w:date="2020-02-22T19:17:00Z" w:initials="DG">
+  <w:comment w:id="0" w:author="Dan Gisolfi" w:date="2020-02-22T19:17:00Z" w:initials="DG">
     <w:p>
       <w:pPr>
         <w:pStyle w:val="CommentText"/>

</xml_diff>